<commit_message>
Refactor application and file models to use string IDs
Updated Application, JobDescription, and StoredFile models to use string IDs instead of integers. Removed 'created_by_type' and 'created_by_id' fields from Application, and replaced with 'admin_id' where appropriate. Refactored related API endpoints and storage logic to accommodate these changes, including file path generation and batch processing. Also updated resume template output.

Co-Authored-By: blueAngel0802 <blue.angel82@outlook.com>
</commit_message>
<xml_diff>
--- a/api/app/templates/_out_resume.docx
+++ b/api/app/templates/_out_resume.docx
@@ -90,7 +90,7 @@
     </w:p>
     <w:p>
       <w:r>
-        <w:t xml:space="preserve">Experienced Full Stack Web Developer with 15 years of expertise, including 8+ years at a senior level, specializing in building impactful features for digital products. Proficient in React, TypeScript, Node.js, and Python, with a strong focus on user experience and design. Proven ability to collaborate with cross-functional teams to deliver high-quality solutions that meet customer needs.</w:t>
+        <w:t xml:space="preserve"/>
       </w:r>
     </w:p>
     <w:p>
@@ -144,17 +144,7 @@
         <w:t xml:space="preserve"> </w:t>
       </w:r>
       <w:r>
-        <w:t xml:space="preserve">Senior Software Engineer    Jul 2022 - Sep 2025    Solana</w:t>
-        <w:br/>
-        <w:t xml:space="preserve">• Developed high-quality front-end applications using React JS and TypeScript, enhancing user experiences for over 500k monthly users.</w:t>
-        <w:br/>
-        <w:t xml:space="preserve">• Collaborated with product managers and designers to rapidly iterate on new ideas and prototypes, ensuring alignment with customer needs.</w:t>
-        <w:br/>
-        <w:t xml:space="preserve">• Translated customer requirements into user stories, delivering working capabilities at the conclusion of each sprint, improving delivery efficiency by 35%.</w:t>
-        <w:br/>
-        <w:t xml:space="preserve">• Implemented containerization technologies (Kubernetes/Docker) to optimize scalability and reliability of applications.</w:t>
-        <w:br/>
-        <w:t xml:space="preserve">• Developed modular backend APIs with NodeJS, improving system response times by 30%.</w:t>
+        <w:t xml:space="preserve"/>
       </w:r>
     </w:p>
     <w:p>
@@ -199,17 +189,7 @@
     </w:p>
     <w:p>
       <w:r>
-        <w:t xml:space="preserve">Senior Full Stack Engineer    Jan 2017 - Jun 2022    Squelch</w:t>
-        <w:br/>
-        <w:t xml:space="preserve">• Led a team in developing full-stack applications using React JS, NodeJS, and TypeScript, modernizing client-facing systems.</w:t>
-        <w:br/>
-        <w:t xml:space="preserve">• Collaborated with stakeholders to understand customer needs and deliver impactful features, enhancing user satisfaction.</w:t>
-        <w:br/>
-        <w:t xml:space="preserve">• Implemented microservices architecture, supporting over 200k concurrent users and improving system scalability.</w:t>
-        <w:br/>
-        <w:t xml:space="preserve">• Coordinated agile sprint planning and code reviews, improving team efficiency and reducing production bugs by 20%.</w:t>
-        <w:br/>
-        <w:t xml:space="preserve">• Introduced unit and integration testing standards, raising code quality and maintainability across the team.</w:t>
+        <w:t xml:space="preserve"/>
       </w:r>
     </w:p>
     <w:p/>
@@ -247,13 +227,7 @@
     </w:p>
     <w:p>
       <w:r>
-        <w:t xml:space="preserve">Software Engineer    Jan 2014 - Dec 2016    Xsolis</w:t>
-        <w:br/>
-        <w:t xml:space="preserve">• Developed and maintained NodeJS and React applications for healthcare clients, focusing on user-centric design and functionality.</w:t>
-        <w:br/>
-        <w:t xml:space="preserve">• Contributed to API development and microservices implementation, enhancing backend reliability by 15%.</w:t>
-        <w:br/>
-        <w:t xml:space="preserve">• Implemented unit testing and CI/CD pipelines to accelerate release cycles, ensuring high-quality deliverables.</w:t>
+        <w:t xml:space="preserve"/>
       </w:r>
     </w:p>
     <w:p/>
@@ -300,13 +274,7 @@
         </w:sectPr>
       </w:pPr>
       <w:r>
-        <w:t xml:space="preserve">Junior Software Engineer    June 2010 - Dec 2013    DataGrate</w:t>
-        <w:br/>
-        <w:t xml:space="preserve">• Supported development of web applications using JavaScript and NodeJS, gaining foundational experience in full-stack development.</w:t>
-        <w:br/>
-        <w:t xml:space="preserve">• Assisted in database development with PL/SQL, contributing to the overall efficiency of applications.</w:t>
-        <w:br/>
-        <w:t xml:space="preserve">• Learned agile practices and contributed to sprint planning, testing, and code documentation.</w:t>
+        <w:t xml:space="preserve"/>
       </w:r>
     </w:p>
     <w:p>
@@ -342,7 +310,7 @@
           <w:b/>
           <w:bCs/>
         </w:rPr>
-        <w:t xml:space="preserve">React, TypeScript, Node.js, Python, Full Stack Development, Microservices, Agile Methodologies, UX Design, Customer Collaboration, AI Integration</w:t>
+        <w:t xml:space="preserve"/>
       </w:r>
     </w:p>
     <w:p>

</xml_diff>